<commit_message>
Circle Language Spec: Parameters: Merge together articles with conceptual explanation with their corresponding diagram explanation. Also put Text Code topics out of scope by moving them from Circle Language Spec to Circle Construct Drafts.
</commit_message>
<xml_diff>
--- a/1.1. Circle Language Spec/07. Parameters/01.1. Relations Between Commands & Objects.docx
+++ b/1.1. Circle Language Spec/07. Parameters/01.1. Relations Between Commands & Objects.docx
@@ -21,7 +21,7 @@
           <w:bottom w:w="68" w:type="dxa"/>
           <w:right w:w="57" w:type="dxa"/>
         </w:tblCellMar>
-        <w:tblLook w:val="00BF" w:firstRow="1" w:lastRow="0" w:firstColumn="1" w:lastColumn="0" w:noHBand="0" w:noVBand="0"/>
+        <w:tblLook w:val="00A0" w:firstRow="1" w:lastRow="0" w:firstColumn="1" w:lastColumn="0" w:noHBand="0" w:noVBand="0"/>
       </w:tblPr>
       <w:tblGrid>
         <w:gridCol w:w="8630"/>
@@ -48,13 +48,18 @@
         <w:pStyle w:val="Heading2"/>
       </w:pPr>
       <w:r>
-        <w:t>Relations Between</w:t>
+        <w:t>Relations Between Commands &amp; Objects</w:t>
+      </w:r>
+    </w:p>
+    <w:p>
+      <w:pPr>
+        <w:pStyle w:val="Heading3"/>
+      </w:pPr>
+      <w:r>
+        <w:t>Concept</w:t>
       </w:r>
       <w:bookmarkStart w:id="0" w:name="_GoBack"/>
       <w:bookmarkEnd w:id="0"/>
-      <w:r>
-        <w:t xml:space="preserve"> Commands &amp; Objects</w:t>
-      </w:r>
     </w:p>
     <w:p>
       <w:r>
@@ -242,7 +247,7 @@
     </w:p>
     <w:p>
       <w:pPr>
-        <w:pStyle w:val="Heading3"/>
+        <w:pStyle w:val="Heading4"/>
       </w:pPr>
       <w:r>
         <w:t>Object relations</w:t>
@@ -255,7 +260,7 @@
     </w:p>
     <w:p>
       <w:pPr>
-        <w:pStyle w:val="Heading3"/>
+        <w:pStyle w:val="Heading4"/>
       </w:pPr>
       <w:r>
         <w:t>Class relations</w:t>
@@ -309,6 +314,1265 @@
     </w:p>
     <w:p>
       <w:pPr>
+        <w:pStyle w:val="Heading3"/>
+      </w:pPr>
+      <w:r>
+        <w:t xml:space="preserve">In a </w:t>
+      </w:r>
+      <w:r>
+        <w:t>Diagram</w:t>
+      </w:r>
+    </w:p>
+    <w:p>
+      <w:r>
+        <w:t>A parameter is an object related to a command.</w:t>
+      </w:r>
+    </w:p>
+    <w:p>
+      <w:pPr>
+        <w:pStyle w:val="Spacing"/>
+      </w:pPr>
+    </w:p>
+    <w:p>
+      <w:pPr>
+        <w:ind w:left="852"/>
+      </w:pPr>
+      <w:r>
+        <w:rPr>
+          <w:noProof/>
+        </w:rPr>
+        <w:drawing>
+          <wp:inline distT="0" distB="0" distL="0" distR="0" wp14:anchorId="3066D06B" wp14:editId="73567375">
+            <wp:extent cx="985520" cy="1955165"/>
+            <wp:effectExtent l="0" t="0" r="0" b="0"/>
+            <wp:docPr id="2" name="Picture 2"/>
+            <wp:cNvGraphicFramePr>
+              <a:graphicFrameLocks xmlns:a="http://schemas.openxmlformats.org/drawingml/2006/main" noChangeAspect="1"/>
+            </wp:cNvGraphicFramePr>
+            <a:graphic xmlns:a="http://schemas.openxmlformats.org/drawingml/2006/main">
+              <a:graphicData uri="http://schemas.openxmlformats.org/drawingml/2006/picture">
+                <pic:pic xmlns:pic="http://schemas.openxmlformats.org/drawingml/2006/picture">
+                  <pic:nvPicPr>
+                    <pic:cNvPr id="0" name="Picture 2"/>
+                    <pic:cNvPicPr>
+                      <a:picLocks noChangeAspect="1" noChangeArrowheads="1"/>
+                    </pic:cNvPicPr>
+                  </pic:nvPicPr>
+                  <pic:blipFill>
+                    <a:blip r:embed="rId5" cstate="print">
+                      <a:lum bright="-24000"/>
+                      <a:extLst>
+                        <a:ext uri="{28A0092B-C50C-407E-A947-70E740481C1C}">
+                          <a14:useLocalDpi xmlns:a14="http://schemas.microsoft.com/office/drawing/2010/main" val="0"/>
+                        </a:ext>
+                      </a:extLst>
+                    </a:blip>
+                    <a:srcRect/>
+                    <a:stretch>
+                      <a:fillRect/>
+                    </a:stretch>
+                  </pic:blipFill>
+                  <pic:spPr bwMode="auto">
+                    <a:xfrm>
+                      <a:off x="0" y="0"/>
+                      <a:ext cx="985520" cy="1955165"/>
+                    </a:xfrm>
+                    <a:prstGeom prst="rect">
+                      <a:avLst/>
+                    </a:prstGeom>
+                    <a:noFill/>
+                    <a:ln>
+                      <a:noFill/>
+                    </a:ln>
+                  </pic:spPr>
+                </pic:pic>
+              </a:graphicData>
+            </a:graphic>
+          </wp:inline>
+        </w:drawing>
+      </w:r>
+    </w:p>
+    <w:p>
+      <w:pPr>
+        <w:pStyle w:val="Spacing"/>
+      </w:pPr>
+    </w:p>
+    <w:p>
+      <w:r>
+        <w:t>The relation is bidirectional. When an object is a parameter, then the object also contains a reference back to the command.</w:t>
+      </w:r>
+    </w:p>
+    <w:p>
+      <w:pPr>
+        <w:pStyle w:val="Spacing"/>
+      </w:pPr>
+    </w:p>
+    <w:p>
+      <w:pPr>
+        <w:ind w:left="852"/>
+      </w:pPr>
+      <w:r>
+        <w:rPr>
+          <w:noProof/>
+        </w:rPr>
+        <w:drawing>
+          <wp:inline distT="0" distB="0" distL="0" distR="0" wp14:anchorId="5698407F" wp14:editId="29EF1EAE">
+            <wp:extent cx="1167765" cy="2474595"/>
+            <wp:effectExtent l="0" t="0" r="0" b="0"/>
+            <wp:docPr id="17" name="Picture 17"/>
+            <wp:cNvGraphicFramePr>
+              <a:graphicFrameLocks xmlns:a="http://schemas.openxmlformats.org/drawingml/2006/main" noChangeAspect="1"/>
+            </wp:cNvGraphicFramePr>
+            <a:graphic xmlns:a="http://schemas.openxmlformats.org/drawingml/2006/main">
+              <a:graphicData uri="http://schemas.openxmlformats.org/drawingml/2006/picture">
+                <pic:pic xmlns:pic="http://schemas.openxmlformats.org/drawingml/2006/picture">
+                  <pic:nvPicPr>
+                    <pic:cNvPr id="0" name="Picture 1"/>
+                    <pic:cNvPicPr>
+                      <a:picLocks noChangeAspect="1" noChangeArrowheads="1"/>
+                    </pic:cNvPicPr>
+                  </pic:nvPicPr>
+                  <pic:blipFill>
+                    <a:blip r:embed="rId6">
+                      <a:lum bright="-24000"/>
+                      <a:extLst>
+                        <a:ext uri="{28A0092B-C50C-407E-A947-70E740481C1C}">
+                          <a14:useLocalDpi xmlns:a14="http://schemas.microsoft.com/office/drawing/2010/main" val="0"/>
+                        </a:ext>
+                      </a:extLst>
+                    </a:blip>
+                    <a:srcRect/>
+                    <a:stretch>
+                      <a:fillRect/>
+                    </a:stretch>
+                  </pic:blipFill>
+                  <pic:spPr bwMode="auto">
+                    <a:xfrm>
+                      <a:off x="0" y="0"/>
+                      <a:ext cx="1167765" cy="2474595"/>
+                    </a:xfrm>
+                    <a:prstGeom prst="rect">
+                      <a:avLst/>
+                    </a:prstGeom>
+                    <a:noFill/>
+                    <a:ln>
+                      <a:noFill/>
+                    </a:ln>
+                  </pic:spPr>
+                </pic:pic>
+              </a:graphicData>
+            </a:graphic>
+          </wp:inline>
+        </w:drawing>
+      </w:r>
+    </w:p>
+    <w:p>
+      <w:pPr>
+        <w:pStyle w:val="Spacing"/>
+      </w:pPr>
+    </w:p>
+    <w:p>
+      <w:r>
+        <w:t>There is complete exchangeability between a command’s parameter and an object’s command.</w:t>
+      </w:r>
+    </w:p>
+    <w:p>
+      <w:pPr>
+        <w:pStyle w:val="Spacing"/>
+      </w:pPr>
+    </w:p>
+    <w:p>
+      <w:pPr>
+        <w:ind w:left="852"/>
+      </w:pPr>
+      <w:r>
+        <w:rPr>
+          <w:noProof/>
+        </w:rPr>
+        <w:drawing>
+          <wp:inline distT="0" distB="0" distL="0" distR="0" wp14:anchorId="5578CB2E" wp14:editId="161798FA">
+            <wp:extent cx="985520" cy="1955165"/>
+            <wp:effectExtent l="0" t="0" r="0" b="0"/>
+            <wp:docPr id="3" name="Picture 3"/>
+            <wp:cNvGraphicFramePr>
+              <a:graphicFrameLocks xmlns:a="http://schemas.openxmlformats.org/drawingml/2006/main" noChangeAspect="1"/>
+            </wp:cNvGraphicFramePr>
+            <a:graphic xmlns:a="http://schemas.openxmlformats.org/drawingml/2006/main">
+              <a:graphicData uri="http://schemas.openxmlformats.org/drawingml/2006/picture">
+                <pic:pic xmlns:pic="http://schemas.openxmlformats.org/drawingml/2006/picture">
+                  <pic:nvPicPr>
+                    <pic:cNvPr id="0" name="Picture 3"/>
+                    <pic:cNvPicPr>
+                      <a:picLocks noChangeAspect="1" noChangeArrowheads="1"/>
+                    </pic:cNvPicPr>
+                  </pic:nvPicPr>
+                  <pic:blipFill>
+                    <a:blip r:embed="rId5" cstate="print">
+                      <a:lum bright="-24000"/>
+                      <a:extLst>
+                        <a:ext uri="{28A0092B-C50C-407E-A947-70E740481C1C}">
+                          <a14:useLocalDpi xmlns:a14="http://schemas.microsoft.com/office/drawing/2010/main" val="0"/>
+                        </a:ext>
+                      </a:extLst>
+                    </a:blip>
+                    <a:srcRect/>
+                    <a:stretch>
+                      <a:fillRect/>
+                    </a:stretch>
+                  </pic:blipFill>
+                  <pic:spPr bwMode="auto">
+                    <a:xfrm>
+                      <a:off x="0" y="0"/>
+                      <a:ext cx="985520" cy="1955165"/>
+                    </a:xfrm>
+                    <a:prstGeom prst="rect">
+                      <a:avLst/>
+                    </a:prstGeom>
+                    <a:noFill/>
+                    <a:ln>
+                      <a:noFill/>
+                    </a:ln>
+                  </pic:spPr>
+                </pic:pic>
+              </a:graphicData>
+            </a:graphic>
+          </wp:inline>
+        </w:drawing>
+      </w:r>
+      <w:r>
+        <w:t xml:space="preserve">   </w:t>
+      </w:r>
+      <w:r>
+        <w:rPr>
+          <w:noProof/>
+        </w:rPr>
+        <w:drawing>
+          <wp:inline distT="0" distB="0" distL="0" distR="0" wp14:anchorId="22546C90" wp14:editId="1BD59D91">
+            <wp:extent cx="1177290" cy="1510665"/>
+            <wp:effectExtent l="0" t="0" r="0" b="0"/>
+            <wp:docPr id="4" name="Picture 4"/>
+            <wp:cNvGraphicFramePr>
+              <a:graphicFrameLocks xmlns:a="http://schemas.openxmlformats.org/drawingml/2006/main" noChangeAspect="1"/>
+            </wp:cNvGraphicFramePr>
+            <a:graphic xmlns:a="http://schemas.openxmlformats.org/drawingml/2006/main">
+              <a:graphicData uri="http://schemas.openxmlformats.org/drawingml/2006/picture">
+                <pic:pic xmlns:pic="http://schemas.openxmlformats.org/drawingml/2006/picture">
+                  <pic:nvPicPr>
+                    <pic:cNvPr id="0" name="Picture 4"/>
+                    <pic:cNvPicPr>
+                      <a:picLocks noChangeAspect="1" noChangeArrowheads="1"/>
+                    </pic:cNvPicPr>
+                  </pic:nvPicPr>
+                  <pic:blipFill>
+                    <a:blip r:embed="rId7">
+                      <a:lum bright="-24000"/>
+                      <a:extLst>
+                        <a:ext uri="{28A0092B-C50C-407E-A947-70E740481C1C}">
+                          <a14:useLocalDpi xmlns:a14="http://schemas.microsoft.com/office/drawing/2010/main" val="0"/>
+                        </a:ext>
+                      </a:extLst>
+                    </a:blip>
+                    <a:srcRect/>
+                    <a:stretch>
+                      <a:fillRect/>
+                    </a:stretch>
+                  </pic:blipFill>
+                  <pic:spPr bwMode="auto">
+                    <a:xfrm>
+                      <a:off x="0" y="0"/>
+                      <a:ext cx="1177290" cy="1510665"/>
+                    </a:xfrm>
+                    <a:prstGeom prst="rect">
+                      <a:avLst/>
+                    </a:prstGeom>
+                    <a:noFill/>
+                    <a:ln>
+                      <a:noFill/>
+                    </a:ln>
+                  </pic:spPr>
+                </pic:pic>
+              </a:graphicData>
+            </a:graphic>
+          </wp:inline>
+        </w:drawing>
+      </w:r>
+    </w:p>
+    <w:p>
+      <w:pPr>
+        <w:pStyle w:val="Spacing"/>
+      </w:pPr>
+    </w:p>
+    <w:p>
+      <w:r>
+        <w:t>Commands are special objects, that just happen to be executable. That is why the concept of relations applied to commands and objects, result in the concept of parameters.</w:t>
+      </w:r>
+    </w:p>
+    <w:p>
+      <w:pPr>
+        <w:pStyle w:val="Spacing"/>
+      </w:pPr>
+    </w:p>
+    <w:p>
+      <w:pPr>
+        <w:ind w:left="852"/>
+      </w:pPr>
+      <w:r>
+        <w:rPr>
+          <w:noProof/>
+        </w:rPr>
+        <w:drawing>
+          <wp:inline distT="0" distB="0" distL="0" distR="0" wp14:anchorId="6D0A8190" wp14:editId="471972DD">
+            <wp:extent cx="2366010" cy="1479550"/>
+            <wp:effectExtent l="0" t="0" r="0" b="0"/>
+            <wp:docPr id="5" name="Picture 5"/>
+            <wp:cNvGraphicFramePr>
+              <a:graphicFrameLocks xmlns:a="http://schemas.openxmlformats.org/drawingml/2006/main" noChangeAspect="1"/>
+            </wp:cNvGraphicFramePr>
+            <a:graphic xmlns:a="http://schemas.openxmlformats.org/drawingml/2006/main">
+              <a:graphicData uri="http://schemas.openxmlformats.org/drawingml/2006/picture">
+                <pic:pic xmlns:pic="http://schemas.openxmlformats.org/drawingml/2006/picture">
+                  <pic:nvPicPr>
+                    <pic:cNvPr id="0" name="Picture 5"/>
+                    <pic:cNvPicPr>
+                      <a:picLocks noChangeAspect="1" noChangeArrowheads="1"/>
+                    </pic:cNvPicPr>
+                  </pic:nvPicPr>
+                  <pic:blipFill>
+                    <a:blip r:embed="rId8" cstate="print">
+                      <a:lum bright="-24000"/>
+                      <a:extLst>
+                        <a:ext uri="{28A0092B-C50C-407E-A947-70E740481C1C}">
+                          <a14:useLocalDpi xmlns:a14="http://schemas.microsoft.com/office/drawing/2010/main" val="0"/>
+                        </a:ext>
+                      </a:extLst>
+                    </a:blip>
+                    <a:srcRect/>
+                    <a:stretch>
+                      <a:fillRect/>
+                    </a:stretch>
+                  </pic:blipFill>
+                  <pic:spPr bwMode="auto">
+                    <a:xfrm>
+                      <a:off x="0" y="0"/>
+                      <a:ext cx="2366010" cy="1479550"/>
+                    </a:xfrm>
+                    <a:prstGeom prst="rect">
+                      <a:avLst/>
+                    </a:prstGeom>
+                    <a:noFill/>
+                    <a:ln>
+                      <a:noFill/>
+                    </a:ln>
+                  </pic:spPr>
+                </pic:pic>
+              </a:graphicData>
+            </a:graphic>
+          </wp:inline>
+        </w:drawing>
+      </w:r>
+    </w:p>
+    <w:p>
+      <w:pPr>
+        <w:pStyle w:val="Spacing"/>
+      </w:pPr>
+    </w:p>
+    <w:p>
+      <w:r>
+        <w:t>You can view a system as being a flat set of procedures, that take objects as parameters.</w:t>
+      </w:r>
+    </w:p>
+    <w:p>
+      <w:pPr>
+        <w:pStyle w:val="Spacing"/>
+      </w:pPr>
+    </w:p>
+    <w:p>
+      <w:pPr>
+        <w:ind w:left="852"/>
+      </w:pPr>
+      <w:r>
+        <w:rPr>
+          <w:noProof/>
+        </w:rPr>
+        <w:drawing>
+          <wp:inline distT="0" distB="0" distL="0" distR="0" wp14:anchorId="3658645F" wp14:editId="780F736A">
+            <wp:extent cx="2335530" cy="2208530"/>
+            <wp:effectExtent l="0" t="0" r="0" b="0"/>
+            <wp:docPr id="6" name="Picture 6"/>
+            <wp:cNvGraphicFramePr>
+              <a:graphicFrameLocks xmlns:a="http://schemas.openxmlformats.org/drawingml/2006/main" noChangeAspect="1"/>
+            </wp:cNvGraphicFramePr>
+            <a:graphic xmlns:a="http://schemas.openxmlformats.org/drawingml/2006/main">
+              <a:graphicData uri="http://schemas.openxmlformats.org/drawingml/2006/picture">
+                <pic:pic xmlns:pic="http://schemas.openxmlformats.org/drawingml/2006/picture">
+                  <pic:nvPicPr>
+                    <pic:cNvPr id="0" name="Picture 6"/>
+                    <pic:cNvPicPr>
+                      <a:picLocks noChangeAspect="1" noChangeArrowheads="1"/>
+                    </pic:cNvPicPr>
+                  </pic:nvPicPr>
+                  <pic:blipFill>
+                    <a:blip r:embed="rId9" cstate="print">
+                      <a:lum bright="-24000"/>
+                      <a:extLst>
+                        <a:ext uri="{28A0092B-C50C-407E-A947-70E740481C1C}">
+                          <a14:useLocalDpi xmlns:a14="http://schemas.microsoft.com/office/drawing/2010/main" val="0"/>
+                        </a:ext>
+                      </a:extLst>
+                    </a:blip>
+                    <a:srcRect/>
+                    <a:stretch>
+                      <a:fillRect/>
+                    </a:stretch>
+                  </pic:blipFill>
+                  <pic:spPr bwMode="auto">
+                    <a:xfrm>
+                      <a:off x="0" y="0"/>
+                      <a:ext cx="2335530" cy="2208530"/>
+                    </a:xfrm>
+                    <a:prstGeom prst="rect">
+                      <a:avLst/>
+                    </a:prstGeom>
+                    <a:noFill/>
+                    <a:ln>
+                      <a:noFill/>
+                    </a:ln>
+                  </pic:spPr>
+                </pic:pic>
+              </a:graphicData>
+            </a:graphic>
+          </wp:inline>
+        </w:drawing>
+      </w:r>
+    </w:p>
+    <w:p>
+      <w:pPr>
+        <w:pStyle w:val="Spacing"/>
+      </w:pPr>
+    </w:p>
+    <w:p>
+      <w:r>
+        <w:t xml:space="preserve">You can also view a system as being a set of objects, that have a set of commands inside of them </w:t>
+      </w:r>
+      <w:proofErr w:type="spellStart"/>
+      <w:r>
+        <w:t>them</w:t>
+      </w:r>
+      <w:proofErr w:type="spellEnd"/>
+      <w:r>
+        <w:t>.</w:t>
+      </w:r>
+    </w:p>
+    <w:p>
+      <w:pPr>
+        <w:pStyle w:val="Spacing"/>
+      </w:pPr>
+    </w:p>
+    <w:p>
+      <w:pPr>
+        <w:ind w:left="852"/>
+      </w:pPr>
+      <w:r>
+        <w:rPr>
+          <w:noProof/>
+        </w:rPr>
+        <w:drawing>
+          <wp:inline distT="0" distB="0" distL="0" distR="0" wp14:anchorId="03CBA0B9" wp14:editId="35E18C62">
+            <wp:extent cx="2625725" cy="1967865"/>
+            <wp:effectExtent l="0" t="0" r="0" b="0"/>
+            <wp:docPr id="7" name="Picture 7"/>
+            <wp:cNvGraphicFramePr>
+              <a:graphicFrameLocks xmlns:a="http://schemas.openxmlformats.org/drawingml/2006/main" noChangeAspect="1"/>
+            </wp:cNvGraphicFramePr>
+            <a:graphic xmlns:a="http://schemas.openxmlformats.org/drawingml/2006/main">
+              <a:graphicData uri="http://schemas.openxmlformats.org/drawingml/2006/picture">
+                <pic:pic xmlns:pic="http://schemas.openxmlformats.org/drawingml/2006/picture">
+                  <pic:nvPicPr>
+                    <pic:cNvPr id="0" name="Picture 7"/>
+                    <pic:cNvPicPr>
+                      <a:picLocks noChangeAspect="1" noChangeArrowheads="1"/>
+                    </pic:cNvPicPr>
+                  </pic:nvPicPr>
+                  <pic:blipFill>
+                    <a:blip r:embed="rId10" cstate="print">
+                      <a:lum bright="-24000"/>
+                      <a:extLst>
+                        <a:ext uri="{28A0092B-C50C-407E-A947-70E740481C1C}">
+                          <a14:useLocalDpi xmlns:a14="http://schemas.microsoft.com/office/drawing/2010/main" val="0"/>
+                        </a:ext>
+                      </a:extLst>
+                    </a:blip>
+                    <a:srcRect/>
+                    <a:stretch>
+                      <a:fillRect/>
+                    </a:stretch>
+                  </pic:blipFill>
+                  <pic:spPr bwMode="auto">
+                    <a:xfrm>
+                      <a:off x="0" y="0"/>
+                      <a:ext cx="2625725" cy="1967865"/>
+                    </a:xfrm>
+                    <a:prstGeom prst="rect">
+                      <a:avLst/>
+                    </a:prstGeom>
+                    <a:noFill/>
+                    <a:ln>
+                      <a:noFill/>
+                    </a:ln>
+                  </pic:spPr>
+                </pic:pic>
+              </a:graphicData>
+            </a:graphic>
+          </wp:inline>
+        </w:drawing>
+      </w:r>
+    </w:p>
+    <w:p>
+      <w:pPr>
+        <w:pStyle w:val="Spacing"/>
+      </w:pPr>
+    </w:p>
+    <w:p>
+      <w:r>
+        <w:t xml:space="preserve">Procedural and object oriented are completely </w:t>
+      </w:r>
+      <w:proofErr w:type="spellStart"/>
+      <w:r>
+        <w:t>interchangable</w:t>
+      </w:r>
+      <w:proofErr w:type="spellEnd"/>
+      <w:r>
+        <w:t xml:space="preserve"> in this system.</w:t>
+      </w:r>
+    </w:p>
+    <w:p>
+      <w:pPr>
+        <w:pStyle w:val="Spacing"/>
+      </w:pPr>
+    </w:p>
+    <w:p>
+      <w:r>
+        <w:t>Multiple commands can have the same object as a parameter.</w:t>
+      </w:r>
+    </w:p>
+    <w:p>
+      <w:pPr>
+        <w:pStyle w:val="Spacing"/>
+      </w:pPr>
+    </w:p>
+    <w:p>
+      <w:pPr>
+        <w:ind w:left="852"/>
+      </w:pPr>
+      <w:r>
+        <w:rPr>
+          <w:noProof/>
+        </w:rPr>
+        <w:drawing>
+          <wp:inline distT="0" distB="0" distL="0" distR="0" wp14:anchorId="28D367C4" wp14:editId="51408DB6">
+            <wp:extent cx="1000760" cy="1557020"/>
+            <wp:effectExtent l="0" t="0" r="0" b="0"/>
+            <wp:docPr id="8" name="Picture 8"/>
+            <wp:cNvGraphicFramePr>
+              <a:graphicFrameLocks xmlns:a="http://schemas.openxmlformats.org/drawingml/2006/main" noChangeAspect="1"/>
+            </wp:cNvGraphicFramePr>
+            <a:graphic xmlns:a="http://schemas.openxmlformats.org/drawingml/2006/main">
+              <a:graphicData uri="http://schemas.openxmlformats.org/drawingml/2006/picture">
+                <pic:pic xmlns:pic="http://schemas.openxmlformats.org/drawingml/2006/picture">
+                  <pic:nvPicPr>
+                    <pic:cNvPr id="0" name="Picture 8"/>
+                    <pic:cNvPicPr>
+                      <a:picLocks noChangeAspect="1" noChangeArrowheads="1"/>
+                    </pic:cNvPicPr>
+                  </pic:nvPicPr>
+                  <pic:blipFill>
+                    <a:blip r:embed="rId11" cstate="print">
+                      <a:lum bright="-24000"/>
+                      <a:extLst>
+                        <a:ext uri="{28A0092B-C50C-407E-A947-70E740481C1C}">
+                          <a14:useLocalDpi xmlns:a14="http://schemas.microsoft.com/office/drawing/2010/main" val="0"/>
+                        </a:ext>
+                      </a:extLst>
+                    </a:blip>
+                    <a:srcRect/>
+                    <a:stretch>
+                      <a:fillRect/>
+                    </a:stretch>
+                  </pic:blipFill>
+                  <pic:spPr bwMode="auto">
+                    <a:xfrm>
+                      <a:off x="0" y="0"/>
+                      <a:ext cx="1000760" cy="1557020"/>
+                    </a:xfrm>
+                    <a:prstGeom prst="rect">
+                      <a:avLst/>
+                    </a:prstGeom>
+                    <a:noFill/>
+                    <a:ln>
+                      <a:noFill/>
+                    </a:ln>
+                  </pic:spPr>
+                </pic:pic>
+              </a:graphicData>
+            </a:graphic>
+          </wp:inline>
+        </w:drawing>
+      </w:r>
+    </w:p>
+    <w:p>
+      <w:pPr>
+        <w:pStyle w:val="Spacing"/>
+      </w:pPr>
+    </w:p>
+    <w:p>
+      <w:r>
+        <w:t>Then the object will contain all of those commands.</w:t>
+      </w:r>
+    </w:p>
+    <w:p>
+      <w:pPr>
+        <w:pStyle w:val="Spacing"/>
+      </w:pPr>
+    </w:p>
+    <w:p>
+      <w:pPr>
+        <w:ind w:left="852"/>
+      </w:pPr>
+      <w:r>
+        <w:rPr>
+          <w:noProof/>
+        </w:rPr>
+        <w:drawing>
+          <wp:inline distT="0" distB="0" distL="0" distR="0" wp14:anchorId="34897235" wp14:editId="17EF3518">
+            <wp:extent cx="963930" cy="1201420"/>
+            <wp:effectExtent l="0" t="0" r="0" b="0"/>
+            <wp:docPr id="9" name="Picture 9"/>
+            <wp:cNvGraphicFramePr>
+              <a:graphicFrameLocks xmlns:a="http://schemas.openxmlformats.org/drawingml/2006/main" noChangeAspect="1"/>
+            </wp:cNvGraphicFramePr>
+            <a:graphic xmlns:a="http://schemas.openxmlformats.org/drawingml/2006/main">
+              <a:graphicData uri="http://schemas.openxmlformats.org/drawingml/2006/picture">
+                <pic:pic xmlns:pic="http://schemas.openxmlformats.org/drawingml/2006/picture">
+                  <pic:nvPicPr>
+                    <pic:cNvPr id="0" name="Picture 9"/>
+                    <pic:cNvPicPr>
+                      <a:picLocks noChangeAspect="1" noChangeArrowheads="1"/>
+                    </pic:cNvPicPr>
+                  </pic:nvPicPr>
+                  <pic:blipFill>
+                    <a:blip r:embed="rId12" cstate="print">
+                      <a:lum bright="-24000"/>
+                      <a:extLst>
+                        <a:ext uri="{28A0092B-C50C-407E-A947-70E740481C1C}">
+                          <a14:useLocalDpi xmlns:a14="http://schemas.microsoft.com/office/drawing/2010/main" val="0"/>
+                        </a:ext>
+                      </a:extLst>
+                    </a:blip>
+                    <a:srcRect/>
+                    <a:stretch>
+                      <a:fillRect/>
+                    </a:stretch>
+                  </pic:blipFill>
+                  <pic:spPr bwMode="auto">
+                    <a:xfrm>
+                      <a:off x="0" y="0"/>
+                      <a:ext cx="963930" cy="1201420"/>
+                    </a:xfrm>
+                    <a:prstGeom prst="rect">
+                      <a:avLst/>
+                    </a:prstGeom>
+                    <a:noFill/>
+                    <a:ln>
+                      <a:noFill/>
+                    </a:ln>
+                  </pic:spPr>
+                </pic:pic>
+              </a:graphicData>
+            </a:graphic>
+          </wp:inline>
+        </w:drawing>
+      </w:r>
+    </w:p>
+    <w:p>
+      <w:pPr>
+        <w:pStyle w:val="Spacing"/>
+      </w:pPr>
+    </w:p>
+    <w:p>
+      <w:r>
+        <w:t xml:space="preserve">These two perspectives on it are completely </w:t>
+      </w:r>
+      <w:proofErr w:type="spellStart"/>
+      <w:r>
+        <w:t>interchangable</w:t>
+      </w:r>
+      <w:proofErr w:type="spellEnd"/>
+      <w:r>
+        <w:t>.</w:t>
+      </w:r>
+    </w:p>
+    <w:p>
+      <w:pPr>
+        <w:pStyle w:val="Spacing"/>
+      </w:pPr>
+    </w:p>
+    <w:p>
+      <w:pPr>
+        <w:ind w:left="852"/>
+      </w:pPr>
+      <w:r>
+        <w:rPr>
+          <w:noProof/>
+        </w:rPr>
+        <w:drawing>
+          <wp:inline distT="0" distB="0" distL="0" distR="0" wp14:anchorId="4ED4AB64" wp14:editId="4FBFF4B8">
+            <wp:extent cx="2057400" cy="2502535"/>
+            <wp:effectExtent l="0" t="0" r="0" b="0"/>
+            <wp:docPr id="10" name="Picture 10"/>
+            <wp:cNvGraphicFramePr>
+              <a:graphicFrameLocks xmlns:a="http://schemas.openxmlformats.org/drawingml/2006/main" noChangeAspect="1"/>
+            </wp:cNvGraphicFramePr>
+            <a:graphic xmlns:a="http://schemas.openxmlformats.org/drawingml/2006/main">
+              <a:graphicData uri="http://schemas.openxmlformats.org/drawingml/2006/picture">
+                <pic:pic xmlns:pic="http://schemas.openxmlformats.org/drawingml/2006/picture">
+                  <pic:nvPicPr>
+                    <pic:cNvPr id="0" name="Picture 10"/>
+                    <pic:cNvPicPr>
+                      <a:picLocks noChangeAspect="1" noChangeArrowheads="1"/>
+                    </pic:cNvPicPr>
+                  </pic:nvPicPr>
+                  <pic:blipFill>
+                    <a:blip r:embed="rId13">
+                      <a:lum bright="-24000"/>
+                      <a:extLst>
+                        <a:ext uri="{28A0092B-C50C-407E-A947-70E740481C1C}">
+                          <a14:useLocalDpi xmlns:a14="http://schemas.microsoft.com/office/drawing/2010/main" val="0"/>
+                        </a:ext>
+                      </a:extLst>
+                    </a:blip>
+                    <a:srcRect/>
+                    <a:stretch>
+                      <a:fillRect/>
+                    </a:stretch>
+                  </pic:blipFill>
+                  <pic:spPr bwMode="auto">
+                    <a:xfrm>
+                      <a:off x="0" y="0"/>
+                      <a:ext cx="2057400" cy="2502535"/>
+                    </a:xfrm>
+                    <a:prstGeom prst="rect">
+                      <a:avLst/>
+                    </a:prstGeom>
+                    <a:noFill/>
+                    <a:ln>
+                      <a:noFill/>
+                    </a:ln>
+                  </pic:spPr>
+                </pic:pic>
+              </a:graphicData>
+            </a:graphic>
+          </wp:inline>
+        </w:drawing>
+      </w:r>
+    </w:p>
+    <w:p>
+      <w:pPr>
+        <w:pStyle w:val="Spacing"/>
+      </w:pPr>
+    </w:p>
+    <w:p>
+      <w:r>
+        <w:t>A command can contain multiple objects.</w:t>
+      </w:r>
+    </w:p>
+    <w:p>
+      <w:pPr>
+        <w:pStyle w:val="Spacing"/>
+      </w:pPr>
+    </w:p>
+    <w:p>
+      <w:pPr>
+        <w:ind w:left="852"/>
+      </w:pPr>
+      <w:r>
+        <w:rPr>
+          <w:noProof/>
+        </w:rPr>
+        <w:drawing>
+          <wp:inline distT="0" distB="0" distL="0" distR="0" wp14:anchorId="121C0512" wp14:editId="57FB4F4A">
+            <wp:extent cx="889635" cy="991870"/>
+            <wp:effectExtent l="0" t="0" r="0" b="0"/>
+            <wp:docPr id="11" name="Picture 11"/>
+            <wp:cNvGraphicFramePr>
+              <a:graphicFrameLocks xmlns:a="http://schemas.openxmlformats.org/drawingml/2006/main" noChangeAspect="1"/>
+            </wp:cNvGraphicFramePr>
+            <a:graphic xmlns:a="http://schemas.openxmlformats.org/drawingml/2006/main">
+              <a:graphicData uri="http://schemas.openxmlformats.org/drawingml/2006/picture">
+                <pic:pic xmlns:pic="http://schemas.openxmlformats.org/drawingml/2006/picture">
+                  <pic:nvPicPr>
+                    <pic:cNvPr id="0" name="Picture 11"/>
+                    <pic:cNvPicPr>
+                      <a:picLocks noChangeAspect="1" noChangeArrowheads="1"/>
+                    </pic:cNvPicPr>
+                  </pic:nvPicPr>
+                  <pic:blipFill>
+                    <a:blip r:embed="rId14" cstate="print">
+                      <a:lum bright="-24000"/>
+                      <a:extLst>
+                        <a:ext uri="{28A0092B-C50C-407E-A947-70E740481C1C}">
+                          <a14:useLocalDpi xmlns:a14="http://schemas.microsoft.com/office/drawing/2010/main" val="0"/>
+                        </a:ext>
+                      </a:extLst>
+                    </a:blip>
+                    <a:srcRect/>
+                    <a:stretch>
+                      <a:fillRect/>
+                    </a:stretch>
+                  </pic:blipFill>
+                  <pic:spPr bwMode="auto">
+                    <a:xfrm>
+                      <a:off x="0" y="0"/>
+                      <a:ext cx="889635" cy="991870"/>
+                    </a:xfrm>
+                    <a:prstGeom prst="rect">
+                      <a:avLst/>
+                    </a:prstGeom>
+                    <a:noFill/>
+                    <a:ln>
+                      <a:noFill/>
+                    </a:ln>
+                  </pic:spPr>
+                </pic:pic>
+              </a:graphicData>
+            </a:graphic>
+          </wp:inline>
+        </w:drawing>
+      </w:r>
+    </w:p>
+    <w:p>
+      <w:pPr>
+        <w:pStyle w:val="Spacing"/>
+      </w:pPr>
+    </w:p>
+    <w:p>
+      <w:r>
+        <w:t>Then the command becomes part of all of those objects.</w:t>
+      </w:r>
+    </w:p>
+    <w:p>
+      <w:pPr>
+        <w:pStyle w:val="Spacing"/>
+      </w:pPr>
+    </w:p>
+    <w:p>
+      <w:pPr>
+        <w:ind w:left="852"/>
+      </w:pPr>
+      <w:r>
+        <w:rPr>
+          <w:noProof/>
+        </w:rPr>
+        <w:drawing>
+          <wp:inline distT="0" distB="0" distL="0" distR="0" wp14:anchorId="5F1DBC39" wp14:editId="12CAB798">
+            <wp:extent cx="963930" cy="1207770"/>
+            <wp:effectExtent l="0" t="0" r="0" b="0"/>
+            <wp:docPr id="12" name="Picture 12"/>
+            <wp:cNvGraphicFramePr>
+              <a:graphicFrameLocks xmlns:a="http://schemas.openxmlformats.org/drawingml/2006/main" noChangeAspect="1"/>
+            </wp:cNvGraphicFramePr>
+            <a:graphic xmlns:a="http://schemas.openxmlformats.org/drawingml/2006/main">
+              <a:graphicData uri="http://schemas.openxmlformats.org/drawingml/2006/picture">
+                <pic:pic xmlns:pic="http://schemas.openxmlformats.org/drawingml/2006/picture">
+                  <pic:nvPicPr>
+                    <pic:cNvPr id="0" name="Picture 12"/>
+                    <pic:cNvPicPr>
+                      <a:picLocks noChangeAspect="1" noChangeArrowheads="1"/>
+                    </pic:cNvPicPr>
+                  </pic:nvPicPr>
+                  <pic:blipFill>
+                    <a:blip r:embed="rId15" cstate="print">
+                      <a:lum bright="-24000"/>
+                      <a:extLst>
+                        <a:ext uri="{28A0092B-C50C-407E-A947-70E740481C1C}">
+                          <a14:useLocalDpi xmlns:a14="http://schemas.microsoft.com/office/drawing/2010/main" val="0"/>
+                        </a:ext>
+                      </a:extLst>
+                    </a:blip>
+                    <a:srcRect/>
+                    <a:stretch>
+                      <a:fillRect/>
+                    </a:stretch>
+                  </pic:blipFill>
+                  <pic:spPr bwMode="auto">
+                    <a:xfrm>
+                      <a:off x="0" y="0"/>
+                      <a:ext cx="963930" cy="1207770"/>
+                    </a:xfrm>
+                    <a:prstGeom prst="rect">
+                      <a:avLst/>
+                    </a:prstGeom>
+                    <a:noFill/>
+                    <a:ln>
+                      <a:noFill/>
+                    </a:ln>
+                  </pic:spPr>
+                </pic:pic>
+              </a:graphicData>
+            </a:graphic>
+          </wp:inline>
+        </w:drawing>
+      </w:r>
+    </w:p>
+    <w:p>
+      <w:pPr>
+        <w:pStyle w:val="Spacing"/>
+      </w:pPr>
+    </w:p>
+    <w:p>
+      <w:r>
+        <w:t xml:space="preserve">These two perspectives on it are completely </w:t>
+      </w:r>
+      <w:proofErr w:type="spellStart"/>
+      <w:r>
+        <w:t>interchangable</w:t>
+      </w:r>
+      <w:proofErr w:type="spellEnd"/>
+      <w:r>
+        <w:t>.</w:t>
+      </w:r>
+    </w:p>
+    <w:p>
+      <w:pPr>
+        <w:pStyle w:val="Spacing"/>
+      </w:pPr>
+    </w:p>
+    <w:p>
+      <w:pPr>
+        <w:ind w:left="852"/>
+      </w:pPr>
+      <w:r>
+        <w:rPr>
+          <w:noProof/>
+        </w:rPr>
+        <w:drawing>
+          <wp:inline distT="0" distB="0" distL="0" distR="0" wp14:anchorId="05F1F061" wp14:editId="2D9F6885">
+            <wp:extent cx="2085340" cy="2156460"/>
+            <wp:effectExtent l="0" t="0" r="0" b="0"/>
+            <wp:docPr id="13" name="Picture 13"/>
+            <wp:cNvGraphicFramePr>
+              <a:graphicFrameLocks xmlns:a="http://schemas.openxmlformats.org/drawingml/2006/main" noChangeAspect="1"/>
+            </wp:cNvGraphicFramePr>
+            <a:graphic xmlns:a="http://schemas.openxmlformats.org/drawingml/2006/main">
+              <a:graphicData uri="http://schemas.openxmlformats.org/drawingml/2006/picture">
+                <pic:pic xmlns:pic="http://schemas.openxmlformats.org/drawingml/2006/picture">
+                  <pic:nvPicPr>
+                    <pic:cNvPr id="0" name="Picture 13"/>
+                    <pic:cNvPicPr>
+                      <a:picLocks noChangeAspect="1" noChangeArrowheads="1"/>
+                    </pic:cNvPicPr>
+                  </pic:nvPicPr>
+                  <pic:blipFill>
+                    <a:blip r:embed="rId16" cstate="print">
+                      <a:lum bright="-24000"/>
+                      <a:extLst>
+                        <a:ext uri="{28A0092B-C50C-407E-A947-70E740481C1C}">
+                          <a14:useLocalDpi xmlns:a14="http://schemas.microsoft.com/office/drawing/2010/main" val="0"/>
+                        </a:ext>
+                      </a:extLst>
+                    </a:blip>
+                    <a:srcRect/>
+                    <a:stretch>
+                      <a:fillRect/>
+                    </a:stretch>
+                  </pic:blipFill>
+                  <pic:spPr bwMode="auto">
+                    <a:xfrm>
+                      <a:off x="0" y="0"/>
+                      <a:ext cx="2085340" cy="2156460"/>
+                    </a:xfrm>
+                    <a:prstGeom prst="rect">
+                      <a:avLst/>
+                    </a:prstGeom>
+                    <a:noFill/>
+                    <a:ln>
+                      <a:noFill/>
+                    </a:ln>
+                  </pic:spPr>
+                </pic:pic>
+              </a:graphicData>
+            </a:graphic>
+          </wp:inline>
+        </w:drawing>
+      </w:r>
+    </w:p>
+    <w:p>
+      <w:pPr>
+        <w:pStyle w:val="Spacing"/>
+      </w:pPr>
+    </w:p>
+    <w:p>
+      <w:r>
+        <w:t xml:space="preserve">In this new computer language both points of view, commands being part of objects, and commands being independent entities with parameters, are equally visible in the language. </w:t>
+      </w:r>
+    </w:p>
+    <w:p>
+      <w:pPr>
+        <w:pStyle w:val="Heading4"/>
+      </w:pPr>
+      <w:r>
+        <w:t>Object relations</w:t>
+      </w:r>
+    </w:p>
+    <w:p>
+      <w:r>
+        <w:t>So when you’ve passed an object to a command, the command automatically becomes visible inside the object as a runnable command.</w:t>
+      </w:r>
+    </w:p>
+    <w:p>
+      <w:pPr>
+        <w:pStyle w:val="Heading4"/>
+      </w:pPr>
+      <w:r>
+        <w:t>Class relations</w:t>
+      </w:r>
+    </w:p>
+    <w:p>
+      <w:r>
+        <w:t>But in case of a command definition, a parameter is usually not filled in yet.</w:t>
+      </w:r>
+    </w:p>
+    <w:p>
+      <w:pPr>
+        <w:pStyle w:val="Spacing"/>
+      </w:pPr>
+    </w:p>
+    <w:p>
+      <w:pPr>
+        <w:ind w:left="852"/>
+      </w:pPr>
+      <w:r>
+        <w:rPr>
+          <w:noProof/>
+        </w:rPr>
+        <w:drawing>
+          <wp:inline distT="0" distB="0" distL="0" distR="0" wp14:anchorId="57798165" wp14:editId="6B65D9AE">
+            <wp:extent cx="1121410" cy="1374775"/>
+            <wp:effectExtent l="0" t="0" r="0" b="0"/>
+            <wp:docPr id="14" name="Picture 14"/>
+            <wp:cNvGraphicFramePr>
+              <a:graphicFrameLocks xmlns:a="http://schemas.openxmlformats.org/drawingml/2006/main" noChangeAspect="1"/>
+            </wp:cNvGraphicFramePr>
+            <a:graphic xmlns:a="http://schemas.openxmlformats.org/drawingml/2006/main">
+              <a:graphicData uri="http://schemas.openxmlformats.org/drawingml/2006/picture">
+                <pic:pic xmlns:pic="http://schemas.openxmlformats.org/drawingml/2006/picture">
+                  <pic:nvPicPr>
+                    <pic:cNvPr id="0" name="Picture 14"/>
+                    <pic:cNvPicPr>
+                      <a:picLocks noChangeAspect="1" noChangeArrowheads="1"/>
+                    </pic:cNvPicPr>
+                  </pic:nvPicPr>
+                  <pic:blipFill>
+                    <a:blip r:embed="rId17">
+                      <a:lum bright="-24000"/>
+                      <a:extLst>
+                        <a:ext uri="{28A0092B-C50C-407E-A947-70E740481C1C}">
+                          <a14:useLocalDpi xmlns:a14="http://schemas.microsoft.com/office/drawing/2010/main" val="0"/>
+                        </a:ext>
+                      </a:extLst>
+                    </a:blip>
+                    <a:srcRect/>
+                    <a:stretch>
+                      <a:fillRect/>
+                    </a:stretch>
+                  </pic:blipFill>
+                  <pic:spPr bwMode="auto">
+                    <a:xfrm>
+                      <a:off x="0" y="0"/>
+                      <a:ext cx="1121410" cy="1374775"/>
+                    </a:xfrm>
+                    <a:prstGeom prst="rect">
+                      <a:avLst/>
+                    </a:prstGeom>
+                    <a:noFill/>
+                    <a:ln>
+                      <a:noFill/>
+                    </a:ln>
+                  </pic:spPr>
+                </pic:pic>
+              </a:graphicData>
+            </a:graphic>
+          </wp:inline>
+        </w:drawing>
+      </w:r>
+    </w:p>
+    <w:p>
+      <w:pPr>
+        <w:pStyle w:val="Spacing"/>
+      </w:pPr>
+    </w:p>
+    <w:p>
+      <w:r>
+        <w:t>But the class of the parameter is determined.</w:t>
+      </w:r>
+    </w:p>
+    <w:p>
+      <w:pPr>
+        <w:pStyle w:val="Spacing"/>
+      </w:pPr>
+    </w:p>
+    <w:p>
+      <w:pPr>
+        <w:ind w:left="852"/>
+      </w:pPr>
+      <w:r>
+        <w:rPr>
+          <w:noProof/>
+        </w:rPr>
+        <w:drawing>
+          <wp:inline distT="0" distB="0" distL="0" distR="0" wp14:anchorId="3D5CC7D2" wp14:editId="2B6A9470">
+            <wp:extent cx="2282825" cy="1504315"/>
+            <wp:effectExtent l="0" t="0" r="0" b="0"/>
+            <wp:docPr id="15" name="Picture 15"/>
+            <wp:cNvGraphicFramePr>
+              <a:graphicFrameLocks xmlns:a="http://schemas.openxmlformats.org/drawingml/2006/main" noChangeAspect="1"/>
+            </wp:cNvGraphicFramePr>
+            <a:graphic xmlns:a="http://schemas.openxmlformats.org/drawingml/2006/main">
+              <a:graphicData uri="http://schemas.openxmlformats.org/drawingml/2006/picture">
+                <pic:pic xmlns:pic="http://schemas.openxmlformats.org/drawingml/2006/picture">
+                  <pic:nvPicPr>
+                    <pic:cNvPr id="0" name="Picture 15"/>
+                    <pic:cNvPicPr>
+                      <a:picLocks noChangeAspect="1" noChangeArrowheads="1"/>
+                    </pic:cNvPicPr>
+                  </pic:nvPicPr>
+                  <pic:blipFill>
+                    <a:blip r:embed="rId18">
+                      <a:lum bright="-24000"/>
+                      <a:extLst>
+                        <a:ext uri="{28A0092B-C50C-407E-A947-70E740481C1C}">
+                          <a14:useLocalDpi xmlns:a14="http://schemas.microsoft.com/office/drawing/2010/main" val="0"/>
+                        </a:ext>
+                      </a:extLst>
+                    </a:blip>
+                    <a:srcRect/>
+                    <a:stretch>
+                      <a:fillRect/>
+                    </a:stretch>
+                  </pic:blipFill>
+                  <pic:spPr bwMode="auto">
+                    <a:xfrm>
+                      <a:off x="0" y="0"/>
+                      <a:ext cx="2282825" cy="1504315"/>
+                    </a:xfrm>
+                    <a:prstGeom prst="rect">
+                      <a:avLst/>
+                    </a:prstGeom>
+                    <a:noFill/>
+                    <a:ln>
+                      <a:noFill/>
+                    </a:ln>
+                  </pic:spPr>
+                </pic:pic>
+              </a:graphicData>
+            </a:graphic>
+          </wp:inline>
+        </w:drawing>
+      </w:r>
+    </w:p>
+    <w:p>
+      <w:pPr>
+        <w:pStyle w:val="Spacing"/>
+      </w:pPr>
+    </w:p>
+    <w:p>
+      <w:r>
+        <w:t xml:space="preserve">It is a relation between classes, instead of a relation between objects. This automatically makes the command definition available from the parameter’s class. </w:t>
+      </w:r>
+    </w:p>
+    <w:p>
+      <w:pPr>
+        <w:pStyle w:val="Spacing"/>
+      </w:pPr>
+    </w:p>
+    <w:p>
+      <w:pPr>
+        <w:ind w:left="852"/>
+      </w:pPr>
+      <w:r>
+        <w:rPr>
+          <w:noProof/>
+        </w:rPr>
+        <w:drawing>
+          <wp:inline distT="0" distB="0" distL="0" distR="0" wp14:anchorId="32CD5BAA" wp14:editId="0B424D78">
+            <wp:extent cx="3178810" cy="1414780"/>
+            <wp:effectExtent l="0" t="0" r="0" b="0"/>
+            <wp:docPr id="16" name="Picture 16"/>
+            <wp:cNvGraphicFramePr>
+              <a:graphicFrameLocks xmlns:a="http://schemas.openxmlformats.org/drawingml/2006/main" noChangeAspect="1"/>
+            </wp:cNvGraphicFramePr>
+            <a:graphic xmlns:a="http://schemas.openxmlformats.org/drawingml/2006/main">
+              <a:graphicData uri="http://schemas.openxmlformats.org/drawingml/2006/picture">
+                <pic:pic xmlns:pic="http://schemas.openxmlformats.org/drawingml/2006/picture">
+                  <pic:nvPicPr>
+                    <pic:cNvPr id="0" name="Picture 16"/>
+                    <pic:cNvPicPr>
+                      <a:picLocks noChangeAspect="1" noChangeArrowheads="1"/>
+                    </pic:cNvPicPr>
+                  </pic:nvPicPr>
+                  <pic:blipFill>
+                    <a:blip r:embed="rId19">
+                      <a:lum bright="-24000"/>
+                      <a:extLst>
+                        <a:ext uri="{28A0092B-C50C-407E-A947-70E740481C1C}">
+                          <a14:useLocalDpi xmlns:a14="http://schemas.microsoft.com/office/drawing/2010/main" val="0"/>
+                        </a:ext>
+                      </a:extLst>
+                    </a:blip>
+                    <a:srcRect/>
+                    <a:stretch>
+                      <a:fillRect/>
+                    </a:stretch>
+                  </pic:blipFill>
+                  <pic:spPr bwMode="auto">
+                    <a:xfrm>
+                      <a:off x="0" y="0"/>
+                      <a:ext cx="3178810" cy="1414780"/>
+                    </a:xfrm>
+                    <a:prstGeom prst="rect">
+                      <a:avLst/>
+                    </a:prstGeom>
+                    <a:noFill/>
+                    <a:ln>
+                      <a:noFill/>
+                    </a:ln>
+                  </pic:spPr>
+                </pic:pic>
+              </a:graphicData>
+            </a:graphic>
+          </wp:inline>
+        </w:drawing>
+      </w:r>
+    </w:p>
+    <w:p>
+      <w:pPr>
+        <w:pStyle w:val="Spacing"/>
+      </w:pPr>
+    </w:p>
+    <w:p>
+      <w:r>
+        <w:t xml:space="preserve">There is complete </w:t>
+      </w:r>
+      <w:proofErr w:type="spellStart"/>
+      <w:r>
+        <w:t>exchangability</w:t>
+      </w:r>
+      <w:proofErr w:type="spellEnd"/>
+      <w:r>
+        <w:t xml:space="preserve"> between the class of a parameter and a command of a class.</w:t>
+      </w:r>
+    </w:p>
+    <w:p>
+      <w:pPr>
         <w:pStyle w:val="Heading2"/>
       </w:pPr>
       <w:r>
@@ -456,7 +1720,109 @@
     </w:p>
     <w:p>
       <w:pPr>
-        <w:pStyle w:val="Heading1"/>
+        <w:pStyle w:val="Heading2"/>
+      </w:pPr>
+      <w:r>
+        <w:t>Ideas</w:t>
+      </w:r>
+    </w:p>
+    <w:p>
+      <w:pPr>
+        <w:rPr>
+          <w:rFonts w:cs="Tahoma"/>
+        </w:rPr>
+      </w:pPr>
+      <w:r>
+        <w:rPr>
+          <w:rFonts w:cs="Tahoma"/>
+        </w:rPr>
+        <w:t>Commands,</w:t>
+      </w:r>
+    </w:p>
+    <w:p>
+      <w:r>
+        <w:rPr>
+          <w:rFonts w:cs="Tahoma"/>
+        </w:rPr>
+        <w:t>±</w:t>
+      </w:r>
+      <w:r>
+        <w:t xml:space="preserve"> 2008</w:t>
+      </w:r>
+    </w:p>
+    <w:p/>
+    <w:p>
+      <w:r>
+        <w:t>The idea of multi-methods and exchangeability between class methods and method parameters is the expressed in textual pseudo-code below:</w:t>
+      </w:r>
+    </w:p>
+    <w:p/>
+    <w:p>
+      <w:r>
+        <w:rPr>
+          <w:noProof/>
+        </w:rPr>
+        <w:drawing>
+          <wp:inline distT="0" distB="0" distL="0" distR="0" wp14:anchorId="1F8ACAFF" wp14:editId="2A9A60A5">
+            <wp:extent cx="4058920" cy="3326765"/>
+            <wp:effectExtent l="0" t="0" r="0" b="0"/>
+            <wp:docPr id="18" name="Picture 18"/>
+            <wp:cNvGraphicFramePr>
+              <a:graphicFrameLocks xmlns:a="http://schemas.openxmlformats.org/drawingml/2006/main" noChangeAspect="1"/>
+            </wp:cNvGraphicFramePr>
+            <a:graphic xmlns:a="http://schemas.openxmlformats.org/drawingml/2006/main">
+              <a:graphicData uri="http://schemas.openxmlformats.org/drawingml/2006/picture">
+                <pic:pic xmlns:pic="http://schemas.openxmlformats.org/drawingml/2006/picture">
+                  <pic:nvPicPr>
+                    <pic:cNvPr id="0" name="Picture 17"/>
+                    <pic:cNvPicPr>
+                      <a:picLocks noChangeAspect="1" noChangeArrowheads="1"/>
+                    </pic:cNvPicPr>
+                  </pic:nvPicPr>
+                  <pic:blipFill>
+                    <a:blip r:embed="rId20">
+                      <a:lum bright="-18000"/>
+                      <a:extLst>
+                        <a:ext uri="{28A0092B-C50C-407E-A947-70E740481C1C}">
+                          <a14:useLocalDpi xmlns:a14="http://schemas.microsoft.com/office/drawing/2010/main" val="0"/>
+                        </a:ext>
+                      </a:extLst>
+                    </a:blip>
+                    <a:srcRect/>
+                    <a:stretch>
+                      <a:fillRect/>
+                    </a:stretch>
+                  </pic:blipFill>
+                  <pic:spPr bwMode="auto">
+                    <a:xfrm>
+                      <a:off x="0" y="0"/>
+                      <a:ext cx="4058920" cy="3326765"/>
+                    </a:xfrm>
+                    <a:prstGeom prst="rect">
+                      <a:avLst/>
+                    </a:prstGeom>
+                    <a:noFill/>
+                    <a:ln>
+                      <a:noFill/>
+                    </a:ln>
+                  </pic:spPr>
+                </pic:pic>
+              </a:graphicData>
+            </a:graphic>
+          </wp:inline>
+        </w:drawing>
+      </w:r>
+    </w:p>
+    <w:p/>
+    <w:p>
+      <w:r>
+        <w:t>JJ</w:t>
+      </w:r>
+    </w:p>
+    <w:p/>
+    <w:p>
+      <w:pPr>
+        <w:pStyle w:val="Heading2"/>
       </w:pPr>
       <w:r>
         <w:t>From the original Symbol documentation</w:t>
@@ -464,7 +1830,7 @@
     </w:p>
     <w:p>
       <w:pPr>
-        <w:pStyle w:val="Heading2"/>
+        <w:pStyle w:val="Heading3"/>
       </w:pPr>
       <w:r>
         <w:t>Parameter and Argument</w:t>
@@ -516,7 +1882,7 @@
                     </pic:cNvPicPr>
                   </pic:nvPicPr>
                   <pic:blipFill>
-                    <a:blip r:embed="rId5">
+                    <a:blip r:embed="rId21">
                       <a:lum bright="-18000"/>
                       <a:extLst>
                         <a:ext uri="{28A0092B-C50C-407E-A947-70E740481C1C}">
@@ -593,7 +1959,7 @@
     <w:p/>
     <w:p>
       <w:pPr>
-        <w:pStyle w:val="Heading3"/>
+        <w:pStyle w:val="Heading4"/>
       </w:pPr>
       <w:r>
         <w:t>Brainstorm</w:t>
@@ -601,7 +1967,7 @@
     </w:p>
     <w:p>
       <w:pPr>
-        <w:pStyle w:val="Heading4"/>
+        <w:pStyle w:val="Heading5"/>
       </w:pPr>
       <w:r>
         <w:t>Other</w:t>
@@ -1473,11 +2839,37 @@
       <w:szCs w:val="28"/>
     </w:rPr>
   </w:style>
+  <w:style w:type="paragraph" w:styleId="Heading5">
+    <w:name w:val="heading 5"/>
+    <w:basedOn w:val="Normal"/>
+    <w:next w:val="Normal"/>
+    <w:link w:val="Heading5Char"/>
+    <w:uiPriority w:val="9"/>
+    <w:unhideWhenUsed/>
+    <w:qFormat/>
+    <w:rsid w:val="00E837B3"/>
+    <w:pPr>
+      <w:keepNext/>
+      <w:keepLines/>
+      <w:spacing w:before="40"/>
+      <w:outlineLvl w:val="4"/>
+    </w:pPr>
+    <w:rPr>
+      <w:rFonts w:asciiTheme="majorHAnsi" w:eastAsiaTheme="majorEastAsia" w:hAnsiTheme="majorHAnsi" w:cstheme="majorBidi"/>
+      <w:color w:val="2F5496" w:themeColor="accent1" w:themeShade="BF"/>
+    </w:rPr>
+  </w:style>
   <w:style w:type="character" w:default="1" w:styleId="DefaultParagraphFont">
     <w:name w:val="Default Paragraph Font"/>
+    <w:uiPriority w:val="1"/>
+    <w:semiHidden/>
+    <w:unhideWhenUsed/>
   </w:style>
   <w:style w:type="table" w:default="1" w:styleId="TableNormal">
     <w:name w:val="Normal Table"/>
+    <w:uiPriority w:val="99"/>
+    <w:semiHidden/>
+    <w:unhideWhenUsed/>
     <w:tblPr>
       <w:tblInd w:w="0" w:type="dxa"/>
       <w:tblCellMar>
@@ -1490,6 +2882,9 @@
   </w:style>
   <w:style w:type="numbering" w:default="1" w:styleId="NoList">
     <w:name w:val="No List"/>
+    <w:uiPriority w:val="99"/>
+    <w:semiHidden/>
+    <w:unhideWhenUsed/>
   </w:style>
   <w:style w:type="character" w:customStyle="1" w:styleId="Style6pt">
     <w:name w:val="Style 6 pt"/>
@@ -1946,6 +3341,18 @@
       <w:color w:val="C0C0C0"/>
       <w:sz w:val="16"/>
       <w:szCs w:val="24"/>
+    </w:rPr>
+  </w:style>
+  <w:style w:type="character" w:customStyle="1" w:styleId="Heading5Char">
+    <w:name w:val="Heading 5 Char"/>
+    <w:basedOn w:val="DefaultParagraphFont"/>
+    <w:link w:val="Heading5"/>
+    <w:uiPriority w:val="9"/>
+    <w:rsid w:val="00E837B3"/>
+    <w:rPr>
+      <w:rFonts w:asciiTheme="majorHAnsi" w:eastAsiaTheme="majorEastAsia" w:hAnsiTheme="majorHAnsi" w:cstheme="majorBidi"/>
+      <w:color w:val="2F5496" w:themeColor="accent1" w:themeShade="BF"/>
+      <w:szCs w:val="26"/>
     </w:rPr>
   </w:style>
 </w:styles>

</xml_diff>